<commit_message>
git repo url added
</commit_message>
<xml_diff>
--- a/FINAL-PROJECT/final_project_increment.docx
+++ b/FINAL-PROJECT/final_project_increment.docx
@@ -17408,6 +17408,14 @@
     <w:pPr>
       <w:pStyle w:val="Footer"/>
     </w:pPr>
+    <w:hyperlink r:id="rId1" w:history="1">
+      <w:r>
+        <w:rPr>
+          <w:rStyle w:val="Hyperlink"/>
+        </w:rPr>
+        <w:t>https://github.com/hemanthreddy516/Neural-Networks-assignments/tree/main/FINAL-PROJECT</w:t>
+      </w:r>
+    </w:hyperlink>
   </w:p>
   <w:p>
     <w:pPr>

</xml_diff>